<commit_message>
Added git hub repository link and drive link
</commit_message>
<xml_diff>
--- a/Documentation/School Equipment Lending Doc.docx
+++ b/Documentation/School Equipment Lending Doc.docx
@@ -21,6 +21,33 @@
       </w:r>
     </w:p>
     <w:p>
+      <w:pPr>
+        <w:pStyle w:val="BodyText"/>
+        <w:jc w:val="right"/>
+      </w:pPr>
+      <w:r>
+        <w:t>Shruthi S V</w:t>
+      </w:r>
+    </w:p>
+    <w:p>
+      <w:pPr>
+        <w:pStyle w:val="BodyText"/>
+        <w:jc w:val="right"/>
+      </w:pPr>
+      <w:r>
+        <w:t>2024TM93518</w:t>
+      </w:r>
+    </w:p>
+    <w:p>
+      <w:pPr>
+        <w:pStyle w:val="BodyText"/>
+        <w:jc w:val="right"/>
+      </w:pPr>
+      <w:r>
+        <w:t>Group 112</w:t>
+      </w:r>
+    </w:p>
+    <w:p>
       <w:r>
         <w:pict w14:anchorId="08770AB1">
           <v:rect id="_x0000_i1025" style="width:0;height:1.5pt" o:hralign="center" o:hrstd="t" o:hr="t"/>
@@ -34,10 +61,7 @@
       <w:bookmarkStart w:id="2" w:name="project-overview"/>
       <w:bookmarkEnd w:id="1"/>
       <w:r>
-        <w:t>📘</w:t>
-      </w:r>
-      <w:r>
-        <w:t xml:space="preserve"> Project Overview</w:t>
+        <w:t>📘 Project Overview</w:t>
       </w:r>
     </w:p>
     <w:p>
@@ -55,10 +79,7 @@
         <w:t>School Equipment Lending System</w:t>
       </w:r>
       <w:r>
-        <w:t xml:space="preserve"> is a full-stack web application that allows students and staff to request, borrow, and return school equipment such as cameras, microscopes, or sports gear. The system also provides an administrative interface for managing i</w:t>
-      </w:r>
-      <w:r>
-        <w:t>tems, requests, and audit logs.</w:t>
+        <w:t xml:space="preserve"> is a full-stack web application that allows students and staff to request, borrow, and return school equipment such as cameras, microscopes, or sports gear. The system also provides an administrative interface for managing items, requests, and audit logs.</w:t>
       </w:r>
     </w:p>
     <w:p>
@@ -75,13 +96,7 @@
       <w:bookmarkStart w:id="3" w:name="technology-stack"/>
       <w:bookmarkEnd w:id="2"/>
       <w:r>
-        <w:t>⚙</w:t>
-      </w:r>
-      <w:r>
-        <w:t>️</w:t>
-      </w:r>
-      <w:r>
-        <w:t xml:space="preserve"> Technology Stack</w:t>
+        <w:t>⚙️ Technology Stack</w:t>
       </w:r>
     </w:p>
     <w:tbl>
@@ -281,10 +296,7 @@
       <w:bookmarkStart w:id="4" w:name="system-architecture"/>
       <w:bookmarkEnd w:id="3"/>
       <w:r>
-        <w:t>🧱</w:t>
-      </w:r>
-      <w:r>
-        <w:t xml:space="preserve"> System Architecture</w:t>
+        <w:t>🧱 System Architecture</w:t>
       </w:r>
     </w:p>
     <w:p>
@@ -405,19 +417,7 @@
                     <w:rPr>
                       <w:color w:val="FFFFFF" w:themeColor="background1"/>
                     </w:rPr>
-                    <w:t>(Controllers, JWT,</w:t>
-                  </w:r>
-                  <w:r>
-                    <w:rPr>
-                      <w:color w:val="FFFFFF" w:themeColor="background1"/>
-                    </w:rPr>
-                    <w:t xml:space="preserve"> </w:t>
-                  </w:r>
-                  <w:r>
-                    <w:rPr>
-                      <w:color w:val="FFFFFF" w:themeColor="background1"/>
-                    </w:rPr>
-                    <w:t>EF Core, Services)</w:t>
+                    <w:t>(Controllers, JWT, EF Core, Services)</w:t>
                   </w:r>
                 </w:p>
               </w:txbxContent>
@@ -563,7 +563,6 @@
     </w:p>
     <w:p>
       <w:r>
-        <w:lastRenderedPageBreak/>
         <w:pict w14:anchorId="0FCAD3EF">
           <v:rect id="_x0000_i1028" style="width:0;height:1.5pt" o:hralign="center" o:hrstd="t" o:hr="t"/>
         </w:pict>
@@ -576,13 +575,7 @@
       <w:bookmarkStart w:id="5" w:name="database-schema"/>
       <w:bookmarkEnd w:id="4"/>
       <w:r>
-        <w:t>🗄</w:t>
-      </w:r>
-      <w:r>
-        <w:t>️</w:t>
-      </w:r>
-      <w:r>
-        <w:t xml:space="preserve"> Database Schema</w:t>
+        <w:t>🗄️ Database Schema</w:t>
       </w:r>
     </w:p>
     <w:p>
@@ -1515,11 +1508,7 @@
       <w:bookmarkEnd w:id="10"/>
       <w:bookmarkEnd w:id="11"/>
       <w:r>
-        <w:lastRenderedPageBreak/>
-        <w:t>🧩</w:t>
-      </w:r>
-      <w:r>
-        <w:t xml:space="preserve"> Component Hierarchy (React Frontend)</w:t>
+        <w:t>🧩 Component Hierarchy (React Frontend)</w:t>
       </w:r>
     </w:p>
     <w:p>
@@ -1566,28 +1555,16 @@
         <w:rPr>
           <w:rStyle w:val="VerbatimChar"/>
         </w:rPr>
-        <w:t xml:space="preserve"> │   ├── Equipment</w:t>
+        <w:t xml:space="preserve"> │   ├── Equipment.js</w:t>
+      </w:r>
+      <w:r>
+        <w:br/>
       </w:r>
       <w:r>
         <w:rPr>
           <w:rStyle w:val="VerbatimChar"/>
         </w:rPr>
-        <w:t>.js</w:t>
-      </w:r>
-      <w:r>
-        <w:br/>
-      </w:r>
-      <w:r>
-        <w:rPr>
-          <w:rStyle w:val="VerbatimChar"/>
-        </w:rPr>
-        <w:t xml:space="preserve"> │   ├── Dashboard</w:t>
-      </w:r>
-      <w:r>
-        <w:rPr>
-          <w:rStyle w:val="VerbatimChar"/>
-        </w:rPr>
-        <w:t>.js</w:t>
+        <w:t xml:space="preserve"> │   ├── Dashboard.js</w:t>
       </w:r>
       <w:r>
         <w:br/>
@@ -1614,13 +1591,7 @@
         <w:rPr>
           <w:rStyle w:val="VerbatimChar"/>
         </w:rPr>
-        <w:t xml:space="preserve"> │   └── api.js (Axios</w:t>
-      </w:r>
-      <w:r>
-        <w:rPr>
-          <w:rStyle w:val="VerbatimChar"/>
-        </w:rPr>
-        <w:t xml:space="preserve"> configuration)</w:t>
+        <w:t xml:space="preserve"> │   └── api.js (Axios configuration)</w:t>
       </w:r>
       <w:r>
         <w:br/>
@@ -1656,19 +1627,13 @@
         <w:rPr>
           <w:rStyle w:val="VerbatimChar"/>
         </w:rPr>
-        <w:t xml:space="preserve"> │   └── Dashboard</w:t>
-      </w:r>
-      <w:r>
-        <w:rPr>
-          <w:rStyle w:val="VerbatimChar"/>
-        </w:rPr>
-        <w:t>.js</w:t>
+        <w:t xml:space="preserve"> │   └── Dashboard.js</w:t>
       </w:r>
     </w:p>
     <w:p>
       <w:r>
         <w:pict w14:anchorId="6789106D">
-          <v:rect id="_x0000_i1031" style="width:0;height:1.5pt" o:hralign="center" o:hrstd="t" o:hr="t"/>
+          <v:rect id="_x0000_i1030" style="width:0;height:1.5pt" o:hralign="center" o:hrstd="t" o:hr="t"/>
         </w:pict>
       </w:r>
     </w:p>
@@ -1679,10 +1644,7 @@
       <w:bookmarkStart w:id="13" w:name="assumptions"/>
       <w:bookmarkEnd w:id="12"/>
       <w:r>
-        <w:t>🧩</w:t>
-      </w:r>
-      <w:r>
-        <w:t xml:space="preserve"> Assumptions</w:t>
+        <w:t>🧩 Assumptions</w:t>
       </w:r>
     </w:p>
     <w:p>
@@ -1736,7 +1698,7 @@
     <w:p>
       <w:r>
         <w:pict w14:anchorId="104807C2">
-          <v:rect id="_x0000_i1032" style="width:0;height:1.5pt" o:hralign="center" o:hrstd="t" o:hr="t"/>
+          <v:rect id="_x0000_i1031" style="width:0;height:1.5pt" o:hralign="center" o:hrstd="t" o:hr="t"/>
         </w:pict>
       </w:r>
     </w:p>
@@ -1747,10 +1709,7 @@
       <w:bookmarkStart w:id="14" w:name="summary"/>
       <w:bookmarkEnd w:id="13"/>
       <w:r>
-        <w:t>🧠</w:t>
-      </w:r>
-      <w:r>
-        <w:t xml:space="preserve"> Summary</w:t>
+        <w:t>🧠 Summary</w:t>
       </w:r>
     </w:p>
     <w:p>
@@ -1768,13 +1727,88 @@
         <w:t>School Equipment Lending System</w:t>
       </w:r>
       <w:r>
-        <w:t>, coveri</w:t>
-      </w:r>
-      <w:r>
-        <w:t>ng both manual and AI-assisted phases of development.</w:t>
+        <w:t>, covering both manual and AI-assisted phases of development.</w:t>
       </w:r>
       <w:bookmarkEnd w:id="0"/>
       <w:bookmarkEnd w:id="14"/>
+    </w:p>
+    <w:p>
+      <w:pPr>
+        <w:pStyle w:val="BodyText"/>
+      </w:pPr>
+    </w:p>
+    <w:p>
+      <w:pPr>
+        <w:pStyle w:val="BodyText"/>
+      </w:pPr>
+    </w:p>
+    <w:p>
+      <w:pPr>
+        <w:pStyle w:val="BodyText"/>
+        <w:rPr>
+          <w:b/>
+          <w:bCs/>
+        </w:rPr>
+      </w:pPr>
+      <w:r>
+        <w:rPr>
+          <w:b/>
+          <w:bCs/>
+        </w:rPr>
+        <w:t>Drive Video Link</w:t>
+      </w:r>
+    </w:p>
+    <w:p>
+      <w:pPr>
+        <w:pStyle w:val="BodyText"/>
+        <w:rPr>
+          <w:u w:val="single"/>
+        </w:rPr>
+      </w:pPr>
+      <w:hyperlink r:id="rId5" w:history="1">
+        <w:r>
+          <w:rPr>
+            <w:rStyle w:val="Hyperlink"/>
+            <w:u w:val="single"/>
+          </w:rPr>
+          <w:t>https://drive.google.com/file/d/13mXBkvyOYaS7sSKbWiP8eTO5iXGK8fXs/view?usp=drive_link</w:t>
+        </w:r>
+      </w:hyperlink>
+    </w:p>
+    <w:p>
+      <w:pPr>
+        <w:pStyle w:val="BodyText"/>
+      </w:pPr>
+    </w:p>
+    <w:p>
+      <w:pPr>
+        <w:pStyle w:val="BodyText"/>
+        <w:rPr>
+          <w:b/>
+          <w:bCs/>
+        </w:rPr>
+      </w:pPr>
+      <w:r>
+        <w:rPr>
+          <w:b/>
+          <w:bCs/>
+        </w:rPr>
+        <w:t>Git hub repository link</w:t>
+      </w:r>
+    </w:p>
+    <w:p>
+      <w:pPr>
+        <w:pStyle w:val="BodyText"/>
+        <w:rPr>
+          <w:u w:val="single"/>
+        </w:rPr>
+      </w:pPr>
+      <w:r>
+        <w:rPr>
+          <w:u w:val="single"/>
+        </w:rPr>
+        <w:t>https://github.com/2024tm93518-cmd/SchoolEquipmentLendingSystem</w:t>
+      </w:r>
     </w:p>
     <w:sectPr>
       <w:footnotePr>
@@ -2135,6 +2169,13 @@
     <w:lsdException w:name="Placeholder Text" w:semiHidden="1"/>
     <w:lsdException w:name="Light Shading"/>
     <w:lsdException w:name="Light List"/>
+    <w:lsdException w:name="Light Grid"/>
+    <w:lsdException w:name="Medium Shading 1"/>
+    <w:lsdException w:name="Medium Shading 2"/>
+    <w:lsdException w:name="Medium List 1"/>
+    <w:lsdException w:name="Medium List 2"/>
+    <w:lsdException w:name="Medium Grid 1"/>
+    <w:lsdException w:name="Medium Grid 2"/>
     <w:lsdException w:name="Medium Grid 3"/>
     <w:lsdException w:name="Dark List"/>
     <w:lsdException w:name="Colorful Shading"/>
@@ -3290,6 +3331,18 @@
     <w:rPr>
       <w:rFonts w:ascii="Times New Roman" w:eastAsia="Times New Roman" w:hAnsi="Times New Roman" w:cs="Times New Roman"/>
       <w:lang w:val="en-IN" w:eastAsia="en-IN"/>
+    </w:rPr>
+  </w:style>
+  <w:style w:type="character" w:styleId="UnresolvedMention">
+    <w:name w:val="Unresolved Mention"/>
+    <w:basedOn w:val="DefaultParagraphFont"/>
+    <w:uiPriority w:val="99"/>
+    <w:semiHidden/>
+    <w:unhideWhenUsed/>
+    <w:rsid w:val="00267397"/>
+    <w:rPr>
+      <w:color w:val="605E5C"/>
+      <w:shd w:val="clear" w:color="auto" w:fill="E1DFDD"/>
     </w:rPr>
   </w:style>
 </w:styles>

</xml_diff>